<commit_message>
fix: corregi los errores de rebase
</commit_message>
<xml_diff>
--- a/PROYECTO_1/Proyecto1.docx
+++ b/PROYECTO_1/Proyecto1.docx
@@ -1500,6 +1500,7 @@
         </w:rPr>
         <w:t xml:space="preserve">el sistema saca a </w:t>
       </w:r>
+      <w:proofErr w:type="spellStart"/>
       <w:r>
         <w:rPr>
           <w:b/>
@@ -1510,6 +1511,7 @@
         </w:rPr>
         <w:t>A</w:t>
       </w:r>
+      <w:proofErr w:type="spellEnd"/>
       <w:r>
         <w:rPr>
           <w:lang w:val="es-VE"/>
@@ -2074,31 +2076,28 @@
         <w:rPr>
           <w:lang w:val="es-VE"/>
         </w:rPr>
-        <w:t xml:space="preserve"> (ojo: </w:t>
-      </w:r>
-      <w:r>
-        <w:rPr>
+        <w:t xml:space="preserve"> </w:t>
+      </w:r>
+      <w:r>
+        <w:rPr>
+          <w:highlight w:val="yellow"/>
+          <w:lang w:val="es-VE"/>
+        </w:rPr>
+        <w:t xml:space="preserve">(ojo: </w:t>
+      </w:r>
+      <w:r>
+        <w:rPr>
+          <w:highlight w:val="yellow"/>
           <w:lang w:val="es-VE"/>
         </w:rPr>
         <w:t xml:space="preserve">con </w:t>
       </w:r>
       <w:r>
         <w:rPr>
-          <w:lang w:val="es-VE"/>
-        </w:rPr>
-        <w:t>ninguno o más de uno</w:t>
-      </w:r>
-      <w:r>
-        <w:rPr>
-          <w:lang w:val="es-VE"/>
-        </w:rPr>
-        <w:t>)</w:t>
-      </w:r>
-      <w:r>
-        <w:rPr>
-          <w:lang w:val="es-VE"/>
-        </w:rPr>
-        <w:t>.</w:t>
+          <w:highlight w:val="yellow"/>
+          <w:lang w:val="es-VE"/>
+        </w:rPr>
+        <w:t>ninguno o más de uno).</w:t>
       </w:r>
     </w:p>
     <w:p>
@@ -2142,31 +2141,35 @@
         <w:rPr>
           <w:lang w:val="es-VE"/>
         </w:rPr>
-        <w:t xml:space="preserve"> (ojo: </w:t>
-      </w:r>
-      <w:r>
-        <w:rPr>
+        <w:t xml:space="preserve"> </w:t>
+      </w:r>
+      <w:r>
+        <w:rPr>
+          <w:highlight w:val="yellow"/>
+          <w:lang w:val="es-VE"/>
+        </w:rPr>
+        <w:t xml:space="preserve">(ojo: </w:t>
+      </w:r>
+      <w:r>
+        <w:rPr>
+          <w:highlight w:val="yellow"/>
           <w:lang w:val="es-VE"/>
         </w:rPr>
         <w:t xml:space="preserve">con </w:t>
       </w:r>
       <w:r>
         <w:rPr>
-          <w:lang w:val="es-VE"/>
-        </w:rPr>
-        <w:t>más de uno</w:t>
-      </w:r>
-      <w:r>
-        <w:rPr>
-          <w:lang w:val="es-VE"/>
-        </w:rPr>
-        <w:t>)</w:t>
-      </w:r>
-      <w:r>
-        <w:rPr>
-          <w:lang w:val="es-VE"/>
-        </w:rPr>
-        <w:t>.</w:t>
+          <w:highlight w:val="yellow"/>
+          <w:lang w:val="es-VE"/>
+        </w:rPr>
+        <w:t xml:space="preserve">ninguno o </w:t>
+      </w:r>
+      <w:r>
+        <w:rPr>
+          <w:highlight w:val="yellow"/>
+          <w:lang w:val="es-VE"/>
+        </w:rPr>
+        <w:t>más de uno).</w:t>
       </w:r>
     </w:p>
     <w:p>
@@ -2489,7 +2492,31 @@
         <w:rPr>
           <w:lang w:val="es-VE"/>
         </w:rPr>
-        <w:t xml:space="preserve">las comunidades de menor a mayor por su tamaño (número de usuarios que la integran). </w:t>
+        <w:t>las comunidades de m</w:t>
+      </w:r>
+      <w:r>
+        <w:rPr>
+          <w:lang w:val="es-VE"/>
+        </w:rPr>
+        <w:t>ay</w:t>
+      </w:r>
+      <w:r>
+        <w:rPr>
+          <w:lang w:val="es-VE"/>
+        </w:rPr>
+        <w:t>or a m</w:t>
+      </w:r>
+      <w:r>
+        <w:rPr>
+          <w:lang w:val="es-VE"/>
+        </w:rPr>
+        <w:t>en</w:t>
+      </w:r>
+      <w:r>
+        <w:rPr>
+          <w:lang w:val="es-VE"/>
+        </w:rPr>
+        <w:t xml:space="preserve">or por su tamaño (número de usuarios que la integran). </w:t>
       </w:r>
       <w:r>
         <w:rPr>
@@ -3670,17 +3697,7 @@
                             <w:rFonts w:ascii="Cambria Math" w:hAnsi="Cambria Math"/>
                             <w:lang w:val="es-VE"/>
                           </w:rPr>
-                          <m:t xml:space="preserve"> </m:t>
-                        </m:r>
-                        <m:r>
-                          <m:rPr>
-                            <m:sty m:val="bi"/>
-                          </m:rPr>
-                          <w:rPr>
-                            <w:rFonts w:ascii="Cambria Math" w:hAnsi="Cambria Math"/>
-                            <w:lang w:val="es-VE"/>
-                          </w:rPr>
-                          <m:t>D</m:t>
+                          <m:t xml:space="preserve"> D</m:t>
                         </m:r>
                       </m:e>
                     </m:d>
@@ -3882,17 +3899,7 @@
                             <w:rFonts w:ascii="Cambria Math" w:hAnsi="Cambria Math"/>
                             <w:lang w:val="es-VE"/>
                           </w:rPr>
-                          <m:t xml:space="preserve"> </m:t>
-                        </m:r>
-                        <m:r>
-                          <m:rPr>
-                            <m:sty m:val="bi"/>
-                          </m:rPr>
-                          <w:rPr>
-                            <w:rFonts w:ascii="Cambria Math" w:hAnsi="Cambria Math"/>
-                            <w:lang w:val="es-VE"/>
-                          </w:rPr>
-                          <m:t>D</m:t>
+                          <m:t xml:space="preserve"> D</m:t>
                         </m:r>
                       </m:e>
                     </m:d>
@@ -4315,17 +4322,7 @@
                     <w:rFonts w:ascii="Cambria Math" w:hAnsi="Cambria Math"/>
                     <w:lang w:val="es-VE"/>
                   </w:rPr>
-                  <m:t xml:space="preserve"> </m:t>
-                </m:r>
-                <m:r>
-                  <m:rPr>
-                    <m:sty m:val="bi"/>
-                  </m:rPr>
-                  <w:rPr>
-                    <w:rFonts w:ascii="Cambria Math" w:hAnsi="Cambria Math"/>
-                    <w:lang w:val="es-VE"/>
-                  </w:rPr>
-                  <m:t>D</m:t>
+                  <m:t xml:space="preserve"> D</m:t>
                 </m:r>
               </m:e>
             </m:d>
@@ -4784,17 +4781,7 @@
                     <w:rFonts w:ascii="Cambria Math" w:hAnsi="Cambria Math"/>
                     <w:lang w:val="es-VE"/>
                   </w:rPr>
-                  <m:t xml:space="preserve"> </m:t>
-                </m:r>
-                <m:r>
-                  <m:rPr>
-                    <m:sty m:val="bi"/>
-                  </m:rPr>
-                  <w:rPr>
-                    <w:rFonts w:ascii="Cambria Math" w:hAnsi="Cambria Math"/>
-                    <w:lang w:val="es-VE"/>
-                  </w:rPr>
-                  <m:t>D</m:t>
+                  <m:t xml:space="preserve"> D</m:t>
                 </m:r>
               </m:e>
             </m:d>
@@ -5100,6 +5087,7 @@
         <w:rPr>
           <w:lang w:val="es-VE"/>
         </w:rPr>
+        <w:lastRenderedPageBreak/>
         <w:t>E</w:t>
       </w:r>
       <w:r>

</xml_diff>